<commit_message>
adding Kickstarter Analysis Excel Workbook
</commit_message>
<xml_diff>
--- a/Kickstarter Analysis.docx
+++ b/Kickstarter Analysis.docx
@@ -28,51 +28,54 @@
         <w:t xml:space="preserve"> total</w:t>
       </w:r>
       <w:r>
-        <w:t xml:space="preserve"> projects.  Additionally, this category had the highest number of successful projects.  </w:t>
+        <w:t xml:space="preserve"> projects.  Additionally, this category had the highest number of successful projects.  Within the theater category, plays were the most successful subcategory.</w:t>
+      </w:r>
+      <w:r>
+        <w:t xml:space="preserve"> </w:t>
+      </w:r>
+      <w:r>
+        <w:t xml:space="preserve"> Music</w:t>
+      </w:r>
+      <w:r>
+        <w:t xml:space="preserve"> was the second most successful category, overall, and had the highest percentage of successful projects when compared to live, canceled, and failed </w:t>
+      </w:r>
+      <w:r>
+        <w:t xml:space="preserve">projects </w:t>
+      </w:r>
+      <w:r>
+        <w:t>within the same category.</w:t>
+      </w:r>
+      <w:r>
+        <w:t xml:space="preserve"> </w:t>
+      </w:r>
+      <w:r>
+        <w:t xml:space="preserve">Another conclusion is </w:t>
+      </w:r>
+      <w:r>
+        <w:t xml:space="preserve">that </w:t>
+      </w:r>
+      <w:r>
+        <w:t>the</w:t>
+      </w:r>
+      <w:r>
+        <w:t xml:space="preserve"> least successful categ</w:t>
+      </w:r>
+      <w:r>
+        <w:t>ory was journalism, as</w:t>
+      </w:r>
+      <w:r>
+        <w:t xml:space="preserve"> there were zero successful projects in this category.</w:t>
+      </w:r>
+      <w:r>
+        <w:t xml:space="preserve">  Considering the information on</w:t>
+      </w:r>
+      <w:r>
+        <w:t xml:space="preserve"> the “Further Analysis”</w:t>
       </w:r>
       <w:bookmarkStart w:id="0" w:name="_GoBack"/>
       <w:bookmarkEnd w:id="0"/>
       <w:r>
-        <w:t>Within the theater category, plays were the most successful subcategory.</w:t>
-      </w:r>
-      <w:r>
-        <w:t xml:space="preserve"> </w:t>
-      </w:r>
-      <w:r>
-        <w:t xml:space="preserve"> Music</w:t>
-      </w:r>
-      <w:r>
-        <w:t xml:space="preserve"> was the second most successful category, overall, and had the highest percentage of successful projects when compared to live, canceled, and failed </w:t>
-      </w:r>
-      <w:r>
-        <w:t xml:space="preserve">projects </w:t>
-      </w:r>
-      <w:r>
-        <w:t>within the same category.</w:t>
-      </w:r>
-      <w:r>
-        <w:t xml:space="preserve"> </w:t>
-      </w:r>
-      <w:r>
-        <w:t xml:space="preserve">Another conclusion is </w:t>
-      </w:r>
-      <w:r>
-        <w:t xml:space="preserve">that </w:t>
-      </w:r>
-      <w:r>
-        <w:t>the</w:t>
-      </w:r>
-      <w:r>
-        <w:t xml:space="preserve"> least successful categ</w:t>
-      </w:r>
-      <w:r>
-        <w:t>ory was journalism, as</w:t>
-      </w:r>
-      <w:r>
-        <w:t xml:space="preserve"> there were zero successful projects in this category.</w:t>
-      </w:r>
-      <w:r>
-        <w:t xml:space="preserve">  Considering the information on the bonus worksheet,</w:t>
+        <w:t xml:space="preserve"> worksheet,</w:t>
       </w:r>
       <w:r>
         <w:t xml:space="preserve"> </w:t>
@@ -478,27 +481,21 @@
   <w:p>
     <w:pPr>
       <w:pStyle w:val="Header"/>
+      <w:jc w:val="center"/>
     </w:pPr>
     <w:r>
-      <w:ptab w:relativeTo="margin" w:alignment="center" w:leader="none"/>
+      <w:tab/>
+      <w:t>Kickstarter Analysis</w:t>
     </w:r>
     <w:r>
-      <w:t xml:space="preserve">Excel: </w:t>
-    </w:r>
-    <w:proofErr w:type="spellStart"/>
-    <w:r>
-      <w:t>Kickstart</w:t>
-    </w:r>
-    <w:proofErr w:type="spellEnd"/>
-    <w:r>
-      <w:t xml:space="preserve"> My Chart</w:t>
-    </w:r>
-    <w:r>
-      <w:ptab w:relativeTo="margin" w:alignment="right" w:leader="none"/>
-    </w:r>
-    <w:r>
+      <w:tab/>
       <w:t>Catie Clark</w:t>
     </w:r>
+  </w:p>
+  <w:p>
+    <w:pPr>
+      <w:pStyle w:val="Header"/>
+    </w:pPr>
   </w:p>
 </w:hdr>
 </file>

</xml_diff>